<commit_message>
Updated summaryOfProgress for the weekly assignment.
</commit_message>
<xml_diff>
--- a/Documentation/summaryOfProgress.docx
+++ b/Documentation/summaryOfProgress.docx
@@ -4,6 +4,7 @@
   <w:body>
     <w:p>
       <w:pPr>
+        <w:spacing w:line="480" w:lineRule="auto"/>
         <w:rPr>
           <w:rFonts w:ascii="Times New Roman" w:hAnsi="Times New Roman" w:cs="Times New Roman"/>
           <w:sz w:val="24"/>
@@ -21,6 +22,7 @@
     </w:p>
     <w:p>
       <w:pPr>
+        <w:spacing w:line="480" w:lineRule="auto"/>
         <w:rPr>
           <w:rFonts w:ascii="Times New Roman" w:hAnsi="Times New Roman" w:cs="Times New Roman"/>
           <w:sz w:val="24"/>
@@ -38,6 +40,7 @@
     </w:p>
     <w:p>
       <w:pPr>
+        <w:spacing w:line="480" w:lineRule="auto"/>
         <w:rPr>
           <w:rFonts w:ascii="Times New Roman" w:hAnsi="Times New Roman" w:cs="Times New Roman"/>
           <w:sz w:val="24"/>
@@ -55,6 +58,7 @@
     </w:p>
     <w:p>
       <w:pPr>
+        <w:spacing w:line="480" w:lineRule="auto"/>
         <w:rPr>
           <w:rFonts w:ascii="Times New Roman" w:hAnsi="Times New Roman" w:cs="Times New Roman"/>
           <w:sz w:val="24"/>
@@ -64,6 +68,7 @@
     </w:p>
     <w:p>
       <w:pPr>
+        <w:spacing w:line="480" w:lineRule="auto"/>
         <w:rPr>
           <w:rFonts w:ascii="Times New Roman" w:hAnsi="Times New Roman" w:cs="Times New Roman"/>
           <w:sz w:val="24"/>
@@ -77,6 +82,190 @@
           <w:szCs w:val="24"/>
         </w:rPr>
         <w:tab/>
+      </w:r>
+      <w:r>
+        <w:rPr>
+          <w:rFonts w:ascii="Times New Roman" w:hAnsi="Times New Roman" w:cs="Times New Roman"/>
+          <w:sz w:val="24"/>
+          <w:szCs w:val="24"/>
+        </w:rPr>
+        <w:t xml:space="preserve">I know it was not required but I have uploaded </w:t>
+      </w:r>
+      <w:proofErr w:type="gramStart"/>
+      <w:r>
+        <w:rPr>
+          <w:rFonts w:ascii="Times New Roman" w:hAnsi="Times New Roman" w:cs="Times New Roman"/>
+          <w:sz w:val="24"/>
+          <w:szCs w:val="24"/>
+        </w:rPr>
+        <w:t>all of</w:t>
+      </w:r>
+      <w:proofErr w:type="gramEnd"/>
+      <w:r>
+        <w:rPr>
+          <w:rFonts w:ascii="Times New Roman" w:hAnsi="Times New Roman" w:cs="Times New Roman"/>
+          <w:sz w:val="24"/>
+          <w:szCs w:val="24"/>
+        </w:rPr>
+        <w:t xml:space="preserve"> my work for my capstone to GitHub and periodically made commits with comments on </w:t>
+      </w:r>
+      <w:proofErr w:type="gramStart"/>
+      <w:r>
+        <w:rPr>
+          <w:rFonts w:ascii="Times New Roman" w:hAnsi="Times New Roman" w:cs="Times New Roman"/>
+          <w:sz w:val="24"/>
+          <w:szCs w:val="24"/>
+        </w:rPr>
+        <w:t>there</w:t>
+      </w:r>
+      <w:proofErr w:type="gramEnd"/>
+      <w:r>
+        <w:rPr>
+          <w:rFonts w:ascii="Times New Roman" w:hAnsi="Times New Roman" w:cs="Times New Roman"/>
+          <w:sz w:val="24"/>
+          <w:szCs w:val="24"/>
+        </w:rPr>
+        <w:t xml:space="preserve"> documenting changes. This file along with last </w:t>
+      </w:r>
+      <w:proofErr w:type="gramStart"/>
+      <w:r>
+        <w:rPr>
+          <w:rFonts w:ascii="Times New Roman" w:hAnsi="Times New Roman" w:cs="Times New Roman"/>
+          <w:sz w:val="24"/>
+          <w:szCs w:val="24"/>
+        </w:rPr>
+        <w:t>weeks</w:t>
+      </w:r>
+      <w:proofErr w:type="gramEnd"/>
+      <w:r>
+        <w:rPr>
+          <w:rFonts w:ascii="Times New Roman" w:hAnsi="Times New Roman" w:cs="Times New Roman"/>
+          <w:sz w:val="24"/>
+          <w:szCs w:val="24"/>
+        </w:rPr>
+        <w:t xml:space="preserve"> file will be in the Documentation folder. I will post the link along with my assignment in Blackboard. </w:t>
+      </w:r>
+    </w:p>
+    <w:p>
+      <w:pPr>
+        <w:spacing w:line="480" w:lineRule="auto"/>
+        <w:ind w:firstLine="720"/>
+        <w:rPr>
+          <w:rFonts w:ascii="Times New Roman" w:hAnsi="Times New Roman" w:cs="Times New Roman"/>
+          <w:sz w:val="24"/>
+          <w:szCs w:val="24"/>
+        </w:rPr>
+      </w:pPr>
+      <w:r>
+        <w:rPr>
+          <w:rFonts w:ascii="Times New Roman" w:hAnsi="Times New Roman" w:cs="Times New Roman"/>
+          <w:sz w:val="24"/>
+          <w:szCs w:val="24"/>
+        </w:rPr>
+        <w:t xml:space="preserve">The tasks I ended up completing this week </w:t>
+      </w:r>
+      <w:proofErr w:type="gramStart"/>
+      <w:r>
+        <w:rPr>
+          <w:rFonts w:ascii="Times New Roman" w:hAnsi="Times New Roman" w:cs="Times New Roman"/>
+          <w:sz w:val="24"/>
+          <w:szCs w:val="24"/>
+        </w:rPr>
+        <w:t>was</w:t>
+      </w:r>
+      <w:proofErr w:type="gramEnd"/>
+      <w:r>
+        <w:rPr>
+          <w:rFonts w:ascii="Times New Roman" w:hAnsi="Times New Roman" w:cs="Times New Roman"/>
+          <w:sz w:val="24"/>
+          <w:szCs w:val="24"/>
+        </w:rPr>
+        <w:t xml:space="preserve"> the main page layouts for the main page, each subject </w:t>
+      </w:r>
+      <w:proofErr w:type="gramStart"/>
+      <w:r>
+        <w:rPr>
+          <w:rFonts w:ascii="Times New Roman" w:hAnsi="Times New Roman" w:cs="Times New Roman"/>
+          <w:sz w:val="24"/>
+          <w:szCs w:val="24"/>
+        </w:rPr>
+        <w:t>page</w:t>
+      </w:r>
+      <w:proofErr w:type="gramEnd"/>
+      <w:r>
+        <w:rPr>
+          <w:rFonts w:ascii="Times New Roman" w:hAnsi="Times New Roman" w:cs="Times New Roman"/>
+          <w:sz w:val="24"/>
+          <w:szCs w:val="24"/>
+        </w:rPr>
+        <w:t xml:space="preserve"> and the login/ create account page. </w:t>
+      </w:r>
+      <w:r>
+        <w:rPr>
+          <w:rFonts w:ascii="Times New Roman" w:hAnsi="Times New Roman" w:cs="Times New Roman"/>
+          <w:sz w:val="24"/>
+          <w:szCs w:val="24"/>
+        </w:rPr>
+        <w:t xml:space="preserve">The functionality that was added was the navigation between pages as well as a contact section. The only functionality of the contact section was </w:t>
+      </w:r>
+      <w:r>
+        <w:rPr>
+          <w:rFonts w:ascii="Times New Roman" w:hAnsi="Times New Roman" w:cs="Times New Roman"/>
+          <w:sz w:val="24"/>
+          <w:szCs w:val="24"/>
+        </w:rPr>
+        <w:t>currently a submit button</w:t>
+      </w:r>
+      <w:r>
+        <w:rPr>
+          <w:rFonts w:ascii="Times New Roman" w:hAnsi="Times New Roman" w:cs="Times New Roman"/>
+          <w:sz w:val="24"/>
+          <w:szCs w:val="24"/>
+        </w:rPr>
+        <w:t xml:space="preserve">. However, later it will connect to the CSV file and “send” and email to the person requesting contact. </w:t>
+      </w:r>
+    </w:p>
+    <w:p>
+      <w:pPr>
+        <w:spacing w:line="480" w:lineRule="auto"/>
+        <w:rPr>
+          <w:rFonts w:ascii="Times New Roman" w:hAnsi="Times New Roman" w:cs="Times New Roman"/>
+          <w:sz w:val="24"/>
+          <w:szCs w:val="24"/>
+        </w:rPr>
+      </w:pPr>
+      <w:r>
+        <w:rPr>
+          <w:rFonts w:ascii="Times New Roman" w:hAnsi="Times New Roman" w:cs="Times New Roman"/>
+          <w:sz w:val="24"/>
+          <w:szCs w:val="24"/>
+        </w:rPr>
+        <w:tab/>
+        <w:t>There were not any challenges I faced this week that I had not faced before while working on another project using HTML/CSS/</w:t>
+      </w:r>
+      <w:r>
+        <w:rPr>
+          <w:rFonts w:ascii="Times New Roman" w:hAnsi="Times New Roman" w:cs="Times New Roman"/>
+          <w:sz w:val="24"/>
+          <w:szCs w:val="24"/>
+        </w:rPr>
+        <w:t>JavaScript</w:t>
+      </w:r>
+      <w:r>
+        <w:rPr>
+          <w:rFonts w:ascii="Times New Roman" w:hAnsi="Times New Roman" w:cs="Times New Roman"/>
+          <w:sz w:val="24"/>
+          <w:szCs w:val="24"/>
+        </w:rPr>
+        <w:t xml:space="preserve">. </w:t>
+      </w:r>
+      <w:r>
+        <w:rPr>
+          <w:rFonts w:ascii="Times New Roman" w:hAnsi="Times New Roman" w:cs="Times New Roman"/>
+          <w:sz w:val="24"/>
+          <w:szCs w:val="24"/>
+        </w:rPr>
+        <w:t xml:space="preserve">The main “challenges” was just working with layouts and getting elements sized correctly. </w:t>
       </w:r>
     </w:p>
     <w:sectPr>

</xml_diff>